<commit_message>
Added 2 use cases for member and provider management
</commit_message>
<xml_diff>
--- a/src/ChocAn Project 1 Use Cases.docx
+++ b/src/ChocAn Project 1 Use Cases.docx
@@ -3445,15 +3445,693 @@
     </w:p>
     <w:p>
       <w:pPr>
-        <w:pStyle w:val="BodyA"/>
-        <w:spacing w:line="360" w:lineRule="auto"/>
+        <w:widowControl w:val="0"/>
+        <w:pBdr>
+          <w:top w:val="none" w:sz="0" w:space="0" w:color="auto"/>
+          <w:left w:val="none" w:sz="0" w:space="0" w:color="auto"/>
+          <w:bottom w:val="none" w:sz="0" w:space="0" w:color="auto"/>
+          <w:right w:val="none" w:sz="0" w:space="0" w:color="auto"/>
+          <w:between w:val="none" w:sz="0" w:space="0" w:color="auto"/>
+          <w:bar w:val="none" w:sz="0" w:color="auto"/>
+        </w:pBdr>
+        <w:autoSpaceDE w:val="0"/>
+        <w:autoSpaceDN w:val="0"/>
+        <w:adjustRightInd w:val="0"/>
+        <w:spacing w:line="360" w:lineRule="auto"/>
+        <w:rPr>
+          <w:color w:val="000000"/>
+        </w:rPr>
+      </w:pPr>
+    </w:p>
+    <w:p>
+      <w:pPr>
+        <w:widowControl w:val="0"/>
+        <w:pBdr>
+          <w:top w:val="none" w:sz="0" w:space="0" w:color="auto"/>
+          <w:left w:val="none" w:sz="0" w:space="0" w:color="auto"/>
+          <w:bottom w:val="none" w:sz="0" w:space="0" w:color="auto"/>
+          <w:right w:val="none" w:sz="0" w:space="0" w:color="auto"/>
+          <w:between w:val="none" w:sz="0" w:space="0" w:color="auto"/>
+          <w:bar w:val="none" w:sz="0" w:color="auto"/>
+        </w:pBdr>
+        <w:autoSpaceDE w:val="0"/>
+        <w:autoSpaceDN w:val="0"/>
+        <w:adjustRightInd w:val="0"/>
+        <w:spacing w:line="360" w:lineRule="auto"/>
+        <w:rPr>
+          <w:color w:val="000000"/>
+        </w:rPr>
+      </w:pPr>
+    </w:p>
+    <w:p>
+      <w:pPr>
+        <w:rPr>
+          <w:b/>
+          <w:sz w:val="28"/>
+          <w:szCs w:val="28"/>
+        </w:rPr>
+      </w:pPr>
+    </w:p>
+    <w:p>
+      <w:pPr>
+        <w:rPr>
+          <w:b/>
+          <w:sz w:val="28"/>
+          <w:szCs w:val="28"/>
+        </w:rPr>
+      </w:pPr>
+    </w:p>
+    <w:p>
+      <w:pPr>
+        <w:rPr>
+          <w:sz w:val="28"/>
+          <w:szCs w:val="28"/>
+        </w:rPr>
       </w:pPr>
       <w:bookmarkStart w:id="0" w:name="_GoBack"/>
       <w:bookmarkEnd w:id="0"/>
+      <w:r>
+        <w:rPr>
+          <w:b/>
+          <w:sz w:val="28"/>
+          <w:szCs w:val="28"/>
+        </w:rPr>
+        <w:lastRenderedPageBreak/>
+        <w:t>Use Case</w:t>
+      </w:r>
+      <w:r>
+        <w:rPr>
+          <w:b/>
+          <w:sz w:val="28"/>
+          <w:szCs w:val="28"/>
+        </w:rPr>
+        <w:t>:</w:t>
+      </w:r>
+      <w:r>
+        <w:rPr>
+          <w:sz w:val="28"/>
+          <w:szCs w:val="28"/>
+        </w:rPr>
+        <w:t> </w:t>
+      </w:r>
+      <w:r>
+        <w:rPr>
+          <w:sz w:val="28"/>
+          <w:szCs w:val="28"/>
+        </w:rPr>
+        <w:t>Management of members.</w:t>
+      </w:r>
+    </w:p>
+    <w:p>
+      <w:pPr>
+        <w:rPr>
+          <w:sz w:val="28"/>
+          <w:szCs w:val="28"/>
+        </w:rPr>
+      </w:pPr>
+    </w:p>
+    <w:p>
+      <w:pPr>
+        <w:rPr>
+          <w:sz w:val="28"/>
+          <w:szCs w:val="28"/>
+        </w:rPr>
+      </w:pPr>
+      <w:r>
+        <w:rPr>
+          <w:b/>
+          <w:sz w:val="28"/>
+          <w:szCs w:val="28"/>
+        </w:rPr>
+        <w:t>Contex</w:t>
+      </w:r>
+      <w:r>
+        <w:rPr>
+          <w:b/>
+          <w:sz w:val="28"/>
+          <w:szCs w:val="28"/>
+        </w:rPr>
+        <w:t xml:space="preserve">t: </w:t>
+      </w:r>
+      <w:r>
+        <w:rPr>
+          <w:sz w:val="28"/>
+          <w:szCs w:val="28"/>
+        </w:rPr>
+        <w:t xml:space="preserve">Operators can manage member profiles. </w:t>
+      </w:r>
+    </w:p>
+    <w:p>
+      <w:pPr>
+        <w:rPr>
+          <w:b/>
+          <w:sz w:val="28"/>
+          <w:szCs w:val="28"/>
+        </w:rPr>
+      </w:pPr>
+    </w:p>
+    <w:p>
+      <w:pPr>
+        <w:rPr>
+          <w:sz w:val="28"/>
+          <w:szCs w:val="28"/>
+        </w:rPr>
+      </w:pPr>
+      <w:r>
+        <w:rPr>
+          <w:b/>
+          <w:sz w:val="28"/>
+          <w:szCs w:val="28"/>
+        </w:rPr>
+        <w:t>Actors:</w:t>
+      </w:r>
+      <w:r>
+        <w:rPr>
+          <w:sz w:val="28"/>
+          <w:szCs w:val="28"/>
+        </w:rPr>
+        <w:t> ChocAn Data Center</w:t>
+      </w:r>
+      <w:r>
+        <w:rPr>
+          <w:sz w:val="28"/>
+          <w:szCs w:val="28"/>
+        </w:rPr>
+        <w:t>, ChocAn operators.</w:t>
+      </w:r>
+    </w:p>
+    <w:p>
+      <w:pPr>
+        <w:rPr>
+          <w:b/>
+          <w:sz w:val="28"/>
+          <w:szCs w:val="28"/>
+        </w:rPr>
+      </w:pPr>
+    </w:p>
+    <w:p>
+      <w:pPr>
+        <w:rPr>
+          <w:b/>
+          <w:sz w:val="28"/>
+          <w:szCs w:val="28"/>
+        </w:rPr>
+      </w:pPr>
+      <w:r>
+        <w:rPr>
+          <w:b/>
+          <w:sz w:val="28"/>
+          <w:szCs w:val="28"/>
+        </w:rPr>
+        <w:t>Main Success Scenario:</w:t>
+      </w:r>
+      <w:r>
+        <w:rPr>
+          <w:b/>
+          <w:sz w:val="28"/>
+          <w:szCs w:val="28"/>
+        </w:rPr>
+        <w:t xml:space="preserve"> </w:t>
+      </w:r>
+    </w:p>
+    <w:p>
+      <w:pPr>
+        <w:pStyle w:val="ListParagraph"/>
+        <w:numPr>
+          <w:ilvl w:val="0"/>
+          <w:numId w:val="1"/>
+        </w:numPr>
+        <w:rPr>
+          <w:sz w:val="28"/>
+          <w:szCs w:val="28"/>
+        </w:rPr>
+      </w:pPr>
+      <w:r>
+        <w:rPr>
+          <w:sz w:val="28"/>
+          <w:szCs w:val="28"/>
+        </w:rPr>
+        <w:t>Member gets added by ChocAn operator.</w:t>
+      </w:r>
+    </w:p>
+    <w:p>
+      <w:pPr>
+        <w:pStyle w:val="ListParagraph"/>
+        <w:numPr>
+          <w:ilvl w:val="0"/>
+          <w:numId w:val="1"/>
+        </w:numPr>
+        <w:rPr>
+          <w:sz w:val="28"/>
+          <w:szCs w:val="28"/>
+        </w:rPr>
+      </w:pPr>
+      <w:r>
+        <w:rPr>
+          <w:sz w:val="28"/>
+          <w:szCs w:val="28"/>
+        </w:rPr>
+        <w:t>Member slides his/her card. The number is verified by ChocAn data center and the word “validated” appears if the number is valid.</w:t>
+      </w:r>
+    </w:p>
+    <w:p>
+      <w:pPr>
+        <w:rPr>
+          <w:b/>
+          <w:sz w:val="28"/>
+          <w:szCs w:val="28"/>
+        </w:rPr>
+      </w:pPr>
+      <w:r>
+        <w:rPr>
+          <w:b/>
+          <w:sz w:val="28"/>
+          <w:szCs w:val="28"/>
+        </w:rPr>
+        <w:t>Extensions:</w:t>
+      </w:r>
+    </w:p>
+    <w:p>
+      <w:pPr>
+        <w:pStyle w:val="ListParagraph"/>
+        <w:numPr>
+          <w:ilvl w:val="0"/>
+          <w:numId w:val="4"/>
+        </w:numPr>
+        <w:rPr>
+          <w:b/>
+          <w:sz w:val="28"/>
+          <w:szCs w:val="28"/>
+        </w:rPr>
+      </w:pPr>
+      <w:r>
+        <w:rPr>
+          <w:sz w:val="28"/>
+          <w:szCs w:val="28"/>
+        </w:rPr>
+        <w:t xml:space="preserve">Operators can update member records if needed. </w:t>
+      </w:r>
+    </w:p>
+    <w:p>
+      <w:pPr>
+        <w:pStyle w:val="ListParagraph"/>
+        <w:numPr>
+          <w:ilvl w:val="0"/>
+          <w:numId w:val="4"/>
+        </w:numPr>
+        <w:rPr>
+          <w:b/>
+          <w:sz w:val="28"/>
+          <w:szCs w:val="28"/>
+        </w:rPr>
+      </w:pPr>
+      <w:r>
+        <w:rPr>
+          <w:sz w:val="28"/>
+          <w:szCs w:val="28"/>
+        </w:rPr>
+        <w:t>The members who resign are deleted from the system by the operators</w:t>
+      </w:r>
+      <w:r>
+        <w:rPr>
+          <w:sz w:val="28"/>
+          <w:szCs w:val="28"/>
+        </w:rPr>
+        <w:t>.</w:t>
+      </w:r>
+      <w:r>
+        <w:rPr>
+          <w:sz w:val="28"/>
+          <w:szCs w:val="28"/>
+        </w:rPr>
+        <w:t xml:space="preserve"> </w:t>
+      </w:r>
+    </w:p>
+    <w:p>
+      <w:pPr>
+        <w:rPr>
+          <w:sz w:val="28"/>
+          <w:szCs w:val="28"/>
+        </w:rPr>
+      </w:pPr>
+    </w:p>
+    <w:p>
+      <w:pPr>
+        <w:rPr>
+          <w:b/>
+          <w:sz w:val="28"/>
+          <w:szCs w:val="28"/>
+        </w:rPr>
+      </w:pPr>
+    </w:p>
+    <w:p>
+      <w:pPr>
+        <w:rPr>
+          <w:b/>
+          <w:sz w:val="28"/>
+          <w:szCs w:val="28"/>
+        </w:rPr>
+      </w:pPr>
+    </w:p>
+    <w:p>
+      <w:pPr>
+        <w:rPr>
+          <w:b/>
+          <w:sz w:val="28"/>
+          <w:szCs w:val="28"/>
+        </w:rPr>
+      </w:pPr>
+    </w:p>
+    <w:p>
+      <w:pPr>
+        <w:rPr>
+          <w:b/>
+          <w:sz w:val="28"/>
+          <w:szCs w:val="28"/>
+        </w:rPr>
+      </w:pPr>
+    </w:p>
+    <w:p>
+      <w:pPr>
+        <w:rPr>
+          <w:sz w:val="28"/>
+          <w:szCs w:val="28"/>
+        </w:rPr>
+      </w:pPr>
+      <w:r>
+        <w:rPr>
+          <w:b/>
+          <w:sz w:val="28"/>
+          <w:szCs w:val="28"/>
+        </w:rPr>
+        <w:t>Use Case</w:t>
+      </w:r>
+      <w:r>
+        <w:rPr>
+          <w:b/>
+          <w:sz w:val="28"/>
+          <w:szCs w:val="28"/>
+        </w:rPr>
+        <w:t>:</w:t>
+      </w:r>
+      <w:r>
+        <w:rPr>
+          <w:sz w:val="28"/>
+          <w:szCs w:val="28"/>
+        </w:rPr>
+        <w:t> </w:t>
+      </w:r>
+      <w:r>
+        <w:rPr>
+          <w:sz w:val="28"/>
+          <w:szCs w:val="28"/>
+        </w:rPr>
+        <w:t>Management of providers.</w:t>
+      </w:r>
+    </w:p>
+    <w:p>
+      <w:pPr>
+        <w:rPr>
+          <w:sz w:val="28"/>
+          <w:szCs w:val="28"/>
+        </w:rPr>
+      </w:pPr>
+    </w:p>
+    <w:p>
+      <w:pPr>
+        <w:rPr>
+          <w:sz w:val="28"/>
+          <w:szCs w:val="28"/>
+        </w:rPr>
+      </w:pPr>
+      <w:r>
+        <w:rPr>
+          <w:b/>
+          <w:sz w:val="28"/>
+          <w:szCs w:val="28"/>
+        </w:rPr>
+        <w:t>Contex</w:t>
+      </w:r>
+      <w:r>
+        <w:rPr>
+          <w:b/>
+          <w:sz w:val="28"/>
+          <w:szCs w:val="28"/>
+        </w:rPr>
+        <w:t xml:space="preserve">t: </w:t>
+      </w:r>
+      <w:r>
+        <w:rPr>
+          <w:sz w:val="28"/>
+          <w:szCs w:val="28"/>
+        </w:rPr>
+        <w:t>Operators can manage provider profiles.</w:t>
+      </w:r>
+    </w:p>
+    <w:p>
+      <w:pPr>
+        <w:rPr>
+          <w:b/>
+          <w:sz w:val="28"/>
+          <w:szCs w:val="28"/>
+        </w:rPr>
+      </w:pPr>
+    </w:p>
+    <w:p>
+      <w:pPr>
+        <w:rPr>
+          <w:sz w:val="28"/>
+          <w:szCs w:val="28"/>
+        </w:rPr>
+      </w:pPr>
+      <w:r>
+        <w:rPr>
+          <w:b/>
+          <w:sz w:val="28"/>
+          <w:szCs w:val="28"/>
+        </w:rPr>
+        <w:t>Actors:</w:t>
+      </w:r>
+      <w:r>
+        <w:rPr>
+          <w:sz w:val="28"/>
+          <w:szCs w:val="28"/>
+        </w:rPr>
+        <w:t> ChocAn Data Center</w:t>
+      </w:r>
+      <w:r>
+        <w:rPr>
+          <w:sz w:val="28"/>
+          <w:szCs w:val="28"/>
+        </w:rPr>
+        <w:t>, ChocAn operators.</w:t>
+      </w:r>
+    </w:p>
+    <w:p>
+      <w:pPr>
+        <w:rPr>
+          <w:b/>
+          <w:sz w:val="28"/>
+          <w:szCs w:val="28"/>
+        </w:rPr>
+      </w:pPr>
+    </w:p>
+    <w:p>
+      <w:pPr>
+        <w:rPr>
+          <w:b/>
+          <w:sz w:val="28"/>
+          <w:szCs w:val="28"/>
+        </w:rPr>
+      </w:pPr>
+      <w:r>
+        <w:rPr>
+          <w:b/>
+          <w:sz w:val="28"/>
+          <w:szCs w:val="28"/>
+        </w:rPr>
+        <w:t>Main Success Scenario:</w:t>
+      </w:r>
+      <w:r>
+        <w:rPr>
+          <w:b/>
+          <w:sz w:val="28"/>
+          <w:szCs w:val="28"/>
+        </w:rPr>
+        <w:t xml:space="preserve"> </w:t>
+      </w:r>
+    </w:p>
+    <w:p>
+      <w:pPr>
+        <w:pStyle w:val="ListParagraph"/>
+        <w:numPr>
+          <w:ilvl w:val="0"/>
+          <w:numId w:val="2"/>
+        </w:numPr>
+        <w:rPr>
+          <w:sz w:val="28"/>
+          <w:szCs w:val="28"/>
+        </w:rPr>
+      </w:pPr>
+      <w:r>
+        <w:rPr>
+          <w:sz w:val="28"/>
+          <w:szCs w:val="28"/>
+        </w:rPr>
+        <w:t>Provider gets added by ChocAn operator.</w:t>
+      </w:r>
+    </w:p>
+    <w:p>
+      <w:pPr>
+        <w:pStyle w:val="ListParagraph"/>
+        <w:numPr>
+          <w:ilvl w:val="0"/>
+          <w:numId w:val="2"/>
+        </w:numPr>
+        <w:rPr>
+          <w:sz w:val="28"/>
+          <w:szCs w:val="28"/>
+        </w:rPr>
+      </w:pPr>
+      <w:r>
+        <w:rPr>
+          <w:sz w:val="28"/>
+          <w:szCs w:val="28"/>
+        </w:rPr>
+        <w:t>Provider slides his/her card. The number is verified by ChocAn data center and the word “validated” appears if the number is valid.</w:t>
+      </w:r>
+      <w:r>
+        <w:rPr>
+          <w:sz w:val="28"/>
+          <w:szCs w:val="28"/>
+        </w:rPr>
+        <w:t xml:space="preserve"> </w:t>
+      </w:r>
+    </w:p>
+    <w:p>
+      <w:pPr>
+        <w:rPr>
+          <w:sz w:val="28"/>
+          <w:szCs w:val="28"/>
+        </w:rPr>
+      </w:pPr>
+    </w:p>
+    <w:p>
+      <w:pPr>
+        <w:rPr>
+          <w:b/>
+          <w:sz w:val="28"/>
+          <w:szCs w:val="28"/>
+        </w:rPr>
+      </w:pPr>
+      <w:r>
+        <w:rPr>
+          <w:b/>
+          <w:sz w:val="28"/>
+          <w:szCs w:val="28"/>
+        </w:rPr>
+        <w:t>Extensions:</w:t>
+      </w:r>
+      <w:r>
+        <w:rPr>
+          <w:b/>
+          <w:sz w:val="28"/>
+          <w:szCs w:val="28"/>
+        </w:rPr>
+        <w:t xml:space="preserve"> </w:t>
+      </w:r>
+    </w:p>
+    <w:p>
+      <w:pPr>
+        <w:pStyle w:val="ListParagraph"/>
+        <w:numPr>
+          <w:ilvl w:val="0"/>
+          <w:numId w:val="3"/>
+        </w:numPr>
+        <w:rPr>
+          <w:sz w:val="28"/>
+          <w:szCs w:val="28"/>
+        </w:rPr>
+      </w:pPr>
+      <w:r>
+        <w:rPr>
+          <w:sz w:val="28"/>
+          <w:szCs w:val="28"/>
+        </w:rPr>
+        <w:t xml:space="preserve">Operators can update </w:t>
+      </w:r>
+      <w:r>
+        <w:rPr>
+          <w:sz w:val="28"/>
+          <w:szCs w:val="28"/>
+        </w:rPr>
+        <w:t>provider records</w:t>
+      </w:r>
+      <w:r>
+        <w:rPr>
+          <w:sz w:val="28"/>
+          <w:szCs w:val="28"/>
+        </w:rPr>
+        <w:t xml:space="preserve"> if needed. </w:t>
+      </w:r>
+    </w:p>
+    <w:p>
+      <w:pPr>
+        <w:pStyle w:val="ListParagraph"/>
+        <w:numPr>
+          <w:ilvl w:val="0"/>
+          <w:numId w:val="3"/>
+        </w:numPr>
+        <w:rPr>
+          <w:sz w:val="28"/>
+          <w:szCs w:val="28"/>
+        </w:rPr>
+      </w:pPr>
+      <w:r>
+        <w:rPr>
+          <w:sz w:val="28"/>
+          <w:szCs w:val="28"/>
+        </w:rPr>
+        <w:t xml:space="preserve">The members who resign are deleted from the system by the operators. </w:t>
+      </w:r>
+    </w:p>
+    <w:p>
+      <w:pPr>
+        <w:rPr>
+          <w:sz w:val="28"/>
+          <w:szCs w:val="28"/>
+        </w:rPr>
+      </w:pPr>
+    </w:p>
+    <w:p>
+      <w:pPr>
+        <w:widowControl w:val="0"/>
+        <w:pBdr>
+          <w:top w:val="none" w:sz="0" w:space="0" w:color="auto"/>
+          <w:left w:val="none" w:sz="0" w:space="0" w:color="auto"/>
+          <w:bottom w:val="none" w:sz="0" w:space="0" w:color="auto"/>
+          <w:right w:val="none" w:sz="0" w:space="0" w:color="auto"/>
+          <w:between w:val="none" w:sz="0" w:space="0" w:color="auto"/>
+          <w:bar w:val="none" w:sz="0" w:color="auto"/>
+        </w:pBdr>
+        <w:autoSpaceDE w:val="0"/>
+        <w:autoSpaceDN w:val="0"/>
+        <w:adjustRightInd w:val="0"/>
+        <w:spacing w:line="360" w:lineRule="auto"/>
+        <w:rPr>
+          <w:color w:val="000000"/>
+        </w:rPr>
+      </w:pPr>
+    </w:p>
+    <w:p>
+      <w:pPr>
+        <w:pStyle w:val="BodyA"/>
+        <w:spacing w:line="360" w:lineRule="auto"/>
+      </w:pPr>
     </w:p>
     <w:sectPr>
-      <w:headerReference w:type="default" r:id="rId6"/>
-      <w:footerReference w:type="default" r:id="rId7"/>
+      <w:headerReference w:type="default" r:id="rId7"/>
+      <w:footerReference w:type="default" r:id="rId8"/>
       <w:pgSz w:w="12240" w:h="15840"/>
       <w:pgMar w:top="1440" w:right="1440" w:bottom="1440" w:left="1440" w:header="720" w:footer="864" w:gutter="0"/>
       <w:cols w:space="720"/>
@@ -3518,6 +4196,381 @@
     </w:pPr>
   </w:p>
 </w:hdr>
+</file>
+
+<file path=word/numbering.xml><?xml version="1.0" encoding="utf-8"?>
+<w:numbering xmlns:wpc="http://schemas.microsoft.com/office/word/2010/wordprocessingCanvas" xmlns:mo="http://schemas.microsoft.com/office/mac/office/2008/main" xmlns:mc="http://schemas.openxmlformats.org/markup-compatibility/2006" xmlns:mv="urn:schemas-microsoft-com:mac:vml" xmlns:o="urn:schemas-microsoft-com:office:office" xmlns:r="http://schemas.openxmlformats.org/officeDocument/2006/relationships" xmlns:m="http://schemas.openxmlformats.org/officeDocument/2006/math" xmlns:v="urn:schemas-microsoft-com:vml" xmlns:wp14="http://schemas.microsoft.com/office/word/2010/wordprocessingDrawing" xmlns:wp="http://schemas.openxmlformats.org/drawingml/2006/wordprocessingDrawing" xmlns:w10="urn:schemas-microsoft-com:office:word" xmlns:w="http://schemas.openxmlformats.org/wordprocessingml/2006/main" xmlns:w14="http://schemas.microsoft.com/office/word/2010/wordml" xmlns:w15="http://schemas.microsoft.com/office/word/2012/wordml" xmlns:wpg="http://schemas.microsoft.com/office/word/2010/wordprocessingGroup" xmlns:wpi="http://schemas.microsoft.com/office/word/2010/wordprocessingInk" xmlns:wne="http://schemas.microsoft.com/office/word/2006/wordml" xmlns:wps="http://schemas.microsoft.com/office/word/2010/wordprocessingShape" mc:Ignorable="w14 w15 wp14">
+  <w:abstractNum w:abstractNumId="0">
+    <w:nsid w:val="252B29DD"/>
+    <w:multiLevelType w:val="hybridMultilevel"/>
+    <w:tmpl w:val="579E9912"/>
+    <w:lvl w:ilvl="0" w:tplc="AEEC219C">
+      <w:start w:val="1"/>
+      <w:numFmt w:val="decimal"/>
+      <w:lvlText w:val="%1."/>
+      <w:lvlJc w:val="left"/>
+      <w:pPr>
+        <w:ind w:left="720" w:hanging="360"/>
+      </w:pPr>
+      <w:rPr>
+        <w:rFonts w:hint="default"/>
+        <w:b w:val="0"/>
+      </w:rPr>
+    </w:lvl>
+    <w:lvl w:ilvl="1" w:tplc="04090019" w:tentative="1">
+      <w:start w:val="1"/>
+      <w:numFmt w:val="lowerLetter"/>
+      <w:lvlText w:val="%2."/>
+      <w:lvlJc w:val="left"/>
+      <w:pPr>
+        <w:ind w:left="1440" w:hanging="360"/>
+      </w:pPr>
+    </w:lvl>
+    <w:lvl w:ilvl="2" w:tplc="0409001B" w:tentative="1">
+      <w:start w:val="1"/>
+      <w:numFmt w:val="lowerRoman"/>
+      <w:lvlText w:val="%3."/>
+      <w:lvlJc w:val="right"/>
+      <w:pPr>
+        <w:ind w:left="2160" w:hanging="180"/>
+      </w:pPr>
+    </w:lvl>
+    <w:lvl w:ilvl="3" w:tplc="0409000F" w:tentative="1">
+      <w:start w:val="1"/>
+      <w:numFmt w:val="decimal"/>
+      <w:lvlText w:val="%4."/>
+      <w:lvlJc w:val="left"/>
+      <w:pPr>
+        <w:ind w:left="2880" w:hanging="360"/>
+      </w:pPr>
+    </w:lvl>
+    <w:lvl w:ilvl="4" w:tplc="04090019" w:tentative="1">
+      <w:start w:val="1"/>
+      <w:numFmt w:val="lowerLetter"/>
+      <w:lvlText w:val="%5."/>
+      <w:lvlJc w:val="left"/>
+      <w:pPr>
+        <w:ind w:left="3600" w:hanging="360"/>
+      </w:pPr>
+    </w:lvl>
+    <w:lvl w:ilvl="5" w:tplc="0409001B" w:tentative="1">
+      <w:start w:val="1"/>
+      <w:numFmt w:val="lowerRoman"/>
+      <w:lvlText w:val="%6."/>
+      <w:lvlJc w:val="right"/>
+      <w:pPr>
+        <w:ind w:left="4320" w:hanging="180"/>
+      </w:pPr>
+    </w:lvl>
+    <w:lvl w:ilvl="6" w:tplc="0409000F" w:tentative="1">
+      <w:start w:val="1"/>
+      <w:numFmt w:val="decimal"/>
+      <w:lvlText w:val="%7."/>
+      <w:lvlJc w:val="left"/>
+      <w:pPr>
+        <w:ind w:left="5040" w:hanging="360"/>
+      </w:pPr>
+    </w:lvl>
+    <w:lvl w:ilvl="7" w:tplc="04090019" w:tentative="1">
+      <w:start w:val="1"/>
+      <w:numFmt w:val="lowerLetter"/>
+      <w:lvlText w:val="%8."/>
+      <w:lvlJc w:val="left"/>
+      <w:pPr>
+        <w:ind w:left="5760" w:hanging="360"/>
+      </w:pPr>
+    </w:lvl>
+    <w:lvl w:ilvl="8" w:tplc="0409001B" w:tentative="1">
+      <w:start w:val="1"/>
+      <w:numFmt w:val="lowerRoman"/>
+      <w:lvlText w:val="%9."/>
+      <w:lvlJc w:val="right"/>
+      <w:pPr>
+        <w:ind w:left="6480" w:hanging="180"/>
+      </w:pPr>
+    </w:lvl>
+  </w:abstractNum>
+  <w:abstractNum w:abstractNumId="1">
+    <w:nsid w:val="4ECF2317"/>
+    <w:multiLevelType w:val="hybridMultilevel"/>
+    <w:tmpl w:val="B262D2BE"/>
+    <w:lvl w:ilvl="0" w:tplc="0409000F">
+      <w:start w:val="1"/>
+      <w:numFmt w:val="decimal"/>
+      <w:lvlText w:val="%1."/>
+      <w:lvlJc w:val="left"/>
+      <w:pPr>
+        <w:ind w:left="720" w:hanging="360"/>
+      </w:pPr>
+      <w:rPr>
+        <w:rFonts w:hint="default"/>
+      </w:rPr>
+    </w:lvl>
+    <w:lvl w:ilvl="1" w:tplc="04090019" w:tentative="1">
+      <w:start w:val="1"/>
+      <w:numFmt w:val="lowerLetter"/>
+      <w:lvlText w:val="%2."/>
+      <w:lvlJc w:val="left"/>
+      <w:pPr>
+        <w:ind w:left="1440" w:hanging="360"/>
+      </w:pPr>
+    </w:lvl>
+    <w:lvl w:ilvl="2" w:tplc="0409001B" w:tentative="1">
+      <w:start w:val="1"/>
+      <w:numFmt w:val="lowerRoman"/>
+      <w:lvlText w:val="%3."/>
+      <w:lvlJc w:val="right"/>
+      <w:pPr>
+        <w:ind w:left="2160" w:hanging="180"/>
+      </w:pPr>
+    </w:lvl>
+    <w:lvl w:ilvl="3" w:tplc="0409000F" w:tentative="1">
+      <w:start w:val="1"/>
+      <w:numFmt w:val="decimal"/>
+      <w:lvlText w:val="%4."/>
+      <w:lvlJc w:val="left"/>
+      <w:pPr>
+        <w:ind w:left="2880" w:hanging="360"/>
+      </w:pPr>
+    </w:lvl>
+    <w:lvl w:ilvl="4" w:tplc="04090019" w:tentative="1">
+      <w:start w:val="1"/>
+      <w:numFmt w:val="lowerLetter"/>
+      <w:lvlText w:val="%5."/>
+      <w:lvlJc w:val="left"/>
+      <w:pPr>
+        <w:ind w:left="3600" w:hanging="360"/>
+      </w:pPr>
+    </w:lvl>
+    <w:lvl w:ilvl="5" w:tplc="0409001B" w:tentative="1">
+      <w:start w:val="1"/>
+      <w:numFmt w:val="lowerRoman"/>
+      <w:lvlText w:val="%6."/>
+      <w:lvlJc w:val="right"/>
+      <w:pPr>
+        <w:ind w:left="4320" w:hanging="180"/>
+      </w:pPr>
+    </w:lvl>
+    <w:lvl w:ilvl="6" w:tplc="0409000F" w:tentative="1">
+      <w:start w:val="1"/>
+      <w:numFmt w:val="decimal"/>
+      <w:lvlText w:val="%7."/>
+      <w:lvlJc w:val="left"/>
+      <w:pPr>
+        <w:ind w:left="5040" w:hanging="360"/>
+      </w:pPr>
+    </w:lvl>
+    <w:lvl w:ilvl="7" w:tplc="04090019" w:tentative="1">
+      <w:start w:val="1"/>
+      <w:numFmt w:val="lowerLetter"/>
+      <w:lvlText w:val="%8."/>
+      <w:lvlJc w:val="left"/>
+      <w:pPr>
+        <w:ind w:left="5760" w:hanging="360"/>
+      </w:pPr>
+    </w:lvl>
+    <w:lvl w:ilvl="8" w:tplc="0409001B" w:tentative="1">
+      <w:start w:val="1"/>
+      <w:numFmt w:val="lowerRoman"/>
+      <w:lvlText w:val="%9."/>
+      <w:lvlJc w:val="right"/>
+      <w:pPr>
+        <w:ind w:left="6480" w:hanging="180"/>
+      </w:pPr>
+    </w:lvl>
+  </w:abstractNum>
+  <w:abstractNum w:abstractNumId="2">
+    <w:nsid w:val="5C0A3453"/>
+    <w:multiLevelType w:val="hybridMultilevel"/>
+    <w:tmpl w:val="B262D2BE"/>
+    <w:lvl w:ilvl="0" w:tplc="0409000F">
+      <w:start w:val="1"/>
+      <w:numFmt w:val="decimal"/>
+      <w:lvlText w:val="%1."/>
+      <w:lvlJc w:val="left"/>
+      <w:pPr>
+        <w:ind w:left="720" w:hanging="360"/>
+      </w:pPr>
+      <w:rPr>
+        <w:rFonts w:hint="default"/>
+      </w:rPr>
+    </w:lvl>
+    <w:lvl w:ilvl="1" w:tplc="04090019" w:tentative="1">
+      <w:start w:val="1"/>
+      <w:numFmt w:val="lowerLetter"/>
+      <w:lvlText w:val="%2."/>
+      <w:lvlJc w:val="left"/>
+      <w:pPr>
+        <w:ind w:left="1440" w:hanging="360"/>
+      </w:pPr>
+    </w:lvl>
+    <w:lvl w:ilvl="2" w:tplc="0409001B" w:tentative="1">
+      <w:start w:val="1"/>
+      <w:numFmt w:val="lowerRoman"/>
+      <w:lvlText w:val="%3."/>
+      <w:lvlJc w:val="right"/>
+      <w:pPr>
+        <w:ind w:left="2160" w:hanging="180"/>
+      </w:pPr>
+    </w:lvl>
+    <w:lvl w:ilvl="3" w:tplc="0409000F" w:tentative="1">
+      <w:start w:val="1"/>
+      <w:numFmt w:val="decimal"/>
+      <w:lvlText w:val="%4."/>
+      <w:lvlJc w:val="left"/>
+      <w:pPr>
+        <w:ind w:left="2880" w:hanging="360"/>
+      </w:pPr>
+    </w:lvl>
+    <w:lvl w:ilvl="4" w:tplc="04090019" w:tentative="1">
+      <w:start w:val="1"/>
+      <w:numFmt w:val="lowerLetter"/>
+      <w:lvlText w:val="%5."/>
+      <w:lvlJc w:val="left"/>
+      <w:pPr>
+        <w:ind w:left="3600" w:hanging="360"/>
+      </w:pPr>
+    </w:lvl>
+    <w:lvl w:ilvl="5" w:tplc="0409001B" w:tentative="1">
+      <w:start w:val="1"/>
+      <w:numFmt w:val="lowerRoman"/>
+      <w:lvlText w:val="%6."/>
+      <w:lvlJc w:val="right"/>
+      <w:pPr>
+        <w:ind w:left="4320" w:hanging="180"/>
+      </w:pPr>
+    </w:lvl>
+    <w:lvl w:ilvl="6" w:tplc="0409000F" w:tentative="1">
+      <w:start w:val="1"/>
+      <w:numFmt w:val="decimal"/>
+      <w:lvlText w:val="%7."/>
+      <w:lvlJc w:val="left"/>
+      <w:pPr>
+        <w:ind w:left="5040" w:hanging="360"/>
+      </w:pPr>
+    </w:lvl>
+    <w:lvl w:ilvl="7" w:tplc="04090019" w:tentative="1">
+      <w:start w:val="1"/>
+      <w:numFmt w:val="lowerLetter"/>
+      <w:lvlText w:val="%8."/>
+      <w:lvlJc w:val="left"/>
+      <w:pPr>
+        <w:ind w:left="5760" w:hanging="360"/>
+      </w:pPr>
+    </w:lvl>
+    <w:lvl w:ilvl="8" w:tplc="0409001B" w:tentative="1">
+      <w:start w:val="1"/>
+      <w:numFmt w:val="lowerRoman"/>
+      <w:lvlText w:val="%9."/>
+      <w:lvlJc w:val="right"/>
+      <w:pPr>
+        <w:ind w:left="6480" w:hanging="180"/>
+      </w:pPr>
+    </w:lvl>
+  </w:abstractNum>
+  <w:abstractNum w:abstractNumId="3">
+    <w:nsid w:val="71F1097E"/>
+    <w:multiLevelType w:val="hybridMultilevel"/>
+    <w:tmpl w:val="86D8AFE6"/>
+    <w:lvl w:ilvl="0" w:tplc="87C291B4">
+      <w:start w:val="1"/>
+      <w:numFmt w:val="decimal"/>
+      <w:lvlText w:val="%1."/>
+      <w:lvlJc w:val="left"/>
+      <w:pPr>
+        <w:ind w:left="720" w:hanging="360"/>
+      </w:pPr>
+      <w:rPr>
+        <w:rFonts w:hint="default"/>
+        <w:b w:val="0"/>
+      </w:rPr>
+    </w:lvl>
+    <w:lvl w:ilvl="1" w:tplc="04090019" w:tentative="1">
+      <w:start w:val="1"/>
+      <w:numFmt w:val="lowerLetter"/>
+      <w:lvlText w:val="%2."/>
+      <w:lvlJc w:val="left"/>
+      <w:pPr>
+        <w:ind w:left="1440" w:hanging="360"/>
+      </w:pPr>
+    </w:lvl>
+    <w:lvl w:ilvl="2" w:tplc="0409001B" w:tentative="1">
+      <w:start w:val="1"/>
+      <w:numFmt w:val="lowerRoman"/>
+      <w:lvlText w:val="%3."/>
+      <w:lvlJc w:val="right"/>
+      <w:pPr>
+        <w:ind w:left="2160" w:hanging="180"/>
+      </w:pPr>
+    </w:lvl>
+    <w:lvl w:ilvl="3" w:tplc="0409000F" w:tentative="1">
+      <w:start w:val="1"/>
+      <w:numFmt w:val="decimal"/>
+      <w:lvlText w:val="%4."/>
+      <w:lvlJc w:val="left"/>
+      <w:pPr>
+        <w:ind w:left="2880" w:hanging="360"/>
+      </w:pPr>
+    </w:lvl>
+    <w:lvl w:ilvl="4" w:tplc="04090019" w:tentative="1">
+      <w:start w:val="1"/>
+      <w:numFmt w:val="lowerLetter"/>
+      <w:lvlText w:val="%5."/>
+      <w:lvlJc w:val="left"/>
+      <w:pPr>
+        <w:ind w:left="3600" w:hanging="360"/>
+      </w:pPr>
+    </w:lvl>
+    <w:lvl w:ilvl="5" w:tplc="0409001B" w:tentative="1">
+      <w:start w:val="1"/>
+      <w:numFmt w:val="lowerRoman"/>
+      <w:lvlText w:val="%6."/>
+      <w:lvlJc w:val="right"/>
+      <w:pPr>
+        <w:ind w:left="4320" w:hanging="180"/>
+      </w:pPr>
+    </w:lvl>
+    <w:lvl w:ilvl="6" w:tplc="0409000F" w:tentative="1">
+      <w:start w:val="1"/>
+      <w:numFmt w:val="decimal"/>
+      <w:lvlText w:val="%7."/>
+      <w:lvlJc w:val="left"/>
+      <w:pPr>
+        <w:ind w:left="5040" w:hanging="360"/>
+      </w:pPr>
+    </w:lvl>
+    <w:lvl w:ilvl="7" w:tplc="04090019" w:tentative="1">
+      <w:start w:val="1"/>
+      <w:numFmt w:val="lowerLetter"/>
+      <w:lvlText w:val="%8."/>
+      <w:lvlJc w:val="left"/>
+      <w:pPr>
+        <w:ind w:left="5760" w:hanging="360"/>
+      </w:pPr>
+    </w:lvl>
+    <w:lvl w:ilvl="8" w:tplc="0409001B" w:tentative="1">
+      <w:start w:val="1"/>
+      <w:numFmt w:val="lowerRoman"/>
+      <w:lvlText w:val="%9."/>
+      <w:lvlJc w:val="right"/>
+      <w:pPr>
+        <w:ind w:left="6480" w:hanging="180"/>
+      </w:pPr>
+    </w:lvl>
+  </w:abstractNum>
+  <w:num w:numId="1">
+    <w:abstractNumId w:val="2"/>
+  </w:num>
+  <w:num w:numId="2">
+    <w:abstractNumId w:val="1"/>
+  </w:num>
+  <w:num w:numId="3">
+    <w:abstractNumId w:val="3"/>
+  </w:num>
+  <w:num w:numId="4">
+    <w:abstractNumId w:val="0"/>
+  </w:num>
+</w:numbering>
 </file>
 
 <file path=word/styles.xml><?xml version="1.0" encoding="utf-8"?>
@@ -3989,6 +5042,29 @@
       <w:sz w:val="22"/>
       <w:szCs w:val="22"/>
       <w:u w:color="000000"/>
+    </w:rPr>
+  </w:style>
+  <w:style w:type="paragraph" w:styleId="ListParagraph">
+    <w:name w:val="List Paragraph"/>
+    <w:basedOn w:val="Normal"/>
+    <w:uiPriority w:val="34"/>
+    <w:qFormat/>
+    <w:rsid w:val="00CF0ABE"/>
+    <w:pPr>
+      <w:pBdr>
+        <w:top w:val="none" w:sz="0" w:space="0" w:color="auto"/>
+        <w:left w:val="none" w:sz="0" w:space="0" w:color="auto"/>
+        <w:bottom w:val="none" w:sz="0" w:space="0" w:color="auto"/>
+        <w:right w:val="none" w:sz="0" w:space="0" w:color="auto"/>
+        <w:between w:val="none" w:sz="0" w:space="0" w:color="auto"/>
+        <w:bar w:val="none" w:sz="0" w:color="auto"/>
+      </w:pBdr>
+      <w:ind w:left="720"/>
+      <w:contextualSpacing/>
+    </w:pPr>
+    <w:rPr>
+      <w:rFonts w:asciiTheme="minorHAnsi" w:eastAsiaTheme="minorHAnsi" w:hAnsiTheme="minorHAnsi" w:cstheme="minorBidi"/>
+      <w:bdr w:val="none" w:sz="0" w:space="0" w:color="auto"/>
     </w:rPr>
   </w:style>
 </w:styles>

</xml_diff>